<commit_message>
final commit after testing
</commit_message>
<xml_diff>
--- a/ProjectArchSummary.docx
+++ b/ProjectArchSummary.docx
@@ -5,12 +5,16 @@
     <w:p>
       <w:pPr>
         <w:rPr>
-          <w:rtl/>
-        </w:rPr>
-      </w:pPr>
-      <w:r>
-        <w:rPr>
-          <w:rFonts w:hint="cs"/>
+          <w:sz w:val="16"/>
+          <w:szCs w:val="16"/>
+          <w:rtl/>
+        </w:rPr>
+      </w:pPr>
+      <w:r>
+        <w:rPr>
+          <w:rFonts w:hint="cs"/>
+          <w:sz w:val="16"/>
+          <w:szCs w:val="16"/>
           <w:u w:val="single"/>
           <w:rtl/>
         </w:rPr>
@@ -20,12 +24,16 @@
     <w:p>
       <w:pPr>
         <w:rPr>
-          <w:rtl/>
-        </w:rPr>
-      </w:pPr>
-      <w:r>
-        <w:rPr>
-          <w:rFonts w:hint="cs"/>
+          <w:sz w:val="16"/>
+          <w:szCs w:val="16"/>
+          <w:rtl/>
+        </w:rPr>
+      </w:pPr>
+      <w:r>
+        <w:rPr>
+          <w:rFonts w:hint="cs"/>
+          <w:sz w:val="16"/>
+          <w:szCs w:val="16"/>
           <w:rtl/>
         </w:rPr>
         <w:t>ויטלי אגינסקי ת.ז 306458373</w:t>
@@ -40,6 +48,8 @@
       <w:r>
         <w:rPr>
           <w:rFonts w:hint="cs"/>
+          <w:sz w:val="16"/>
+          <w:szCs w:val="16"/>
           <w:rtl/>
         </w:rPr>
         <w:t xml:space="preserve">ענת כהן ת.ז </w:t>
@@ -47,12 +57,16 @@
       <w:r>
         <w:rPr>
           <w:rFonts w:cs="Arial"/>
+          <w:sz w:val="16"/>
+          <w:szCs w:val="16"/>
           <w:rtl/>
         </w:rPr>
         <w:t>305147035</w:t>
       </w:r>
       <w:r>
         <w:rPr>
+          <w:sz w:val="16"/>
+          <w:szCs w:val="16"/>
           <w:rtl/>
         </w:rPr>
         <w:tab/>
@@ -79,15 +93,6 @@
     </w:p>
     <w:p>
       <w:pPr>
-        <w:rPr>
-          <w:sz w:val="28"/>
-          <w:szCs w:val="28"/>
-          <w:rtl/>
-        </w:rPr>
-      </w:pPr>
-    </w:p>
-    <w:p>
-      <w:pPr>
         <w:jc w:val="center"/>
         <w:rPr>
           <w:sz w:val="28"/>
@@ -133,14 +138,6 @@
         <w:rPr>
           <w:sz w:val="28"/>
           <w:szCs w:val="28"/>
-        </w:rPr>
-      </w:pPr>
-    </w:p>
-    <w:p>
-      <w:pPr>
-        <w:rPr>
-          <w:sz w:val="28"/>
-          <w:szCs w:val="28"/>
           <w:rtl/>
         </w:rPr>
       </w:pPr>
@@ -192,7 +189,6 @@
     <w:p>
       <w:pPr>
         <w:rPr>
-          <w:rFonts w:hint="cs"/>
           <w:sz w:val="28"/>
           <w:szCs w:val="28"/>
           <w:rtl/>
@@ -424,9 +420,9 @@
     <w:p>
       <w:pPr>
         <w:rPr>
-          <w:rFonts w:hint="cs"/>
-          <w:sz w:val="28"/>
-          <w:szCs w:val="28"/>
+          <w:sz w:val="28"/>
+          <w:szCs w:val="28"/>
+          <w:rtl/>
         </w:rPr>
       </w:pPr>
       <w:r>
@@ -520,20 +516,1161 @@
           <w:szCs w:val="28"/>
           <w:rtl/>
         </w:rPr>
+        <w:t>)</w:t>
+      </w:r>
+      <w:r>
+        <w:rPr>
+          <w:rFonts w:hint="cs"/>
+          <w:sz w:val="28"/>
+          <w:szCs w:val="28"/>
+          <w:rtl/>
+        </w:rPr>
+        <w:t xml:space="preserve">,החלטנו ללכת על </w:t>
+      </w:r>
+      <w:r>
+        <w:rPr>
+          <w:rFonts w:hint="cs"/>
+          <w:sz w:val="28"/>
+          <w:szCs w:val="28"/>
+        </w:rPr>
+        <w:t>FASTER RCNN</w:t>
+      </w:r>
+      <w:r>
+        <w:rPr>
+          <w:rFonts w:hint="cs"/>
+          <w:sz w:val="28"/>
+          <w:szCs w:val="28"/>
+          <w:rtl/>
+        </w:rPr>
+        <w:t xml:space="preserve"> כיוון שלפי הספרות היא יותר טובה בלזהות עצמים צמודים מאשר </w:t>
+      </w:r>
+      <w:r>
+        <w:rPr>
+          <w:sz w:val="28"/>
+          <w:szCs w:val="28"/>
+        </w:rPr>
+        <w:t xml:space="preserve">  </w:t>
+      </w:r>
+      <w:r>
+        <w:rPr>
+          <w:rFonts w:hint="cs"/>
+          <w:sz w:val="28"/>
+          <w:szCs w:val="28"/>
+        </w:rPr>
+        <w:t>YOLO</w:t>
+      </w:r>
+      <w:r>
+        <w:rPr>
+          <w:rFonts w:hint="cs"/>
+          <w:sz w:val="28"/>
+          <w:szCs w:val="28"/>
+          <w:rtl/>
+        </w:rPr>
+        <w:t>אבל יותר איטית.</w:t>
+      </w:r>
+    </w:p>
+    <w:p>
+      <w:pPr>
+        <w:rPr>
+          <w:rFonts w:hint="cs"/>
+          <w:sz w:val="28"/>
+          <w:szCs w:val="28"/>
+          <w:rtl/>
+        </w:rPr>
+      </w:pPr>
+      <w:r>
+        <w:rPr>
+          <w:rFonts w:hint="cs"/>
+          <w:sz w:val="28"/>
+          <w:szCs w:val="28"/>
+          <w:rtl/>
+        </w:rPr>
+        <w:t>כיוון שרוב הציון הוא על דיוק החלטנו לא לקחת סיכון.</w:t>
+      </w:r>
+    </w:p>
+    <w:p>
+      <w:pPr>
+        <w:rPr>
+          <w:sz w:val="28"/>
+          <w:szCs w:val="28"/>
+          <w:rtl/>
+        </w:rPr>
+      </w:pPr>
+      <w:r>
+        <w:rPr>
+          <w:rFonts w:hint="cs"/>
+          <w:sz w:val="28"/>
+          <w:szCs w:val="28"/>
+        </w:rPr>
+        <w:t>SDD</w:t>
+      </w:r>
+      <w:r>
+        <w:rPr>
+          <w:rFonts w:hint="cs"/>
+          <w:sz w:val="28"/>
+          <w:szCs w:val="28"/>
+          <w:rtl/>
+        </w:rPr>
+        <w:t xml:space="preserve"> לא נבחר מאותה סיבה של דיוק.</w:t>
+      </w:r>
+    </w:p>
+    <w:p>
+      <w:pPr>
+        <w:jc w:val="center"/>
+        <w:rPr>
+          <w:rFonts w:hint="cs"/>
+          <w:sz w:val="28"/>
+          <w:szCs w:val="28"/>
+          <w:rtl/>
+        </w:rPr>
+      </w:pPr>
+      <w:r>
+        <w:rPr>
+          <w:noProof/>
+        </w:rPr>
+        <w:drawing>
+          <wp:inline distT="0" distB="0" distL="0" distR="0" wp14:anchorId="25437A37" wp14:editId="5A692E59">
+            <wp:extent cx="3406479" cy="2190466"/>
+            <wp:effectExtent l="0" t="0" r="3810" b="635"/>
+            <wp:docPr id="1" name="Picture 1"/>
+            <wp:cNvGraphicFramePr>
+              <a:graphicFrameLocks xmlns:a="http://schemas.openxmlformats.org/drawingml/2006/main" noChangeAspect="1"/>
+            </wp:cNvGraphicFramePr>
+            <a:graphic xmlns:a="http://schemas.openxmlformats.org/drawingml/2006/main">
+              <a:graphicData uri="http://schemas.openxmlformats.org/drawingml/2006/picture">
+                <pic:pic xmlns:pic="http://schemas.openxmlformats.org/drawingml/2006/picture">
+                  <pic:nvPicPr>
+                    <pic:cNvPr id="1" name=""/>
+                    <pic:cNvPicPr/>
+                  </pic:nvPicPr>
+                  <pic:blipFill>
+                    <a:blip r:embed="rId5"/>
+                    <a:stretch>
+                      <a:fillRect/>
+                    </a:stretch>
+                  </pic:blipFill>
+                  <pic:spPr>
+                    <a:xfrm>
+                      <a:off x="0" y="0"/>
+                      <a:ext cx="3456796" cy="2222821"/>
+                    </a:xfrm>
+                    <a:prstGeom prst="rect">
+                      <a:avLst/>
+                    </a:prstGeom>
+                  </pic:spPr>
+                </pic:pic>
+              </a:graphicData>
+            </a:graphic>
+          </wp:inline>
+        </w:drawing>
+      </w:r>
+    </w:p>
+    <w:p>
+      <w:pPr>
+        <w:rPr>
+          <w:sz w:val="28"/>
+          <w:szCs w:val="28"/>
+          <w:rtl/>
+        </w:rPr>
+      </w:pPr>
+    </w:p>
+    <w:p>
+      <w:pPr>
+        <w:rPr>
+          <w:sz w:val="28"/>
+          <w:szCs w:val="28"/>
+          <w:rtl/>
+        </w:rPr>
+      </w:pPr>
+      <w:r>
+        <w:rPr>
+          <w:rFonts w:hint="cs"/>
+          <w:sz w:val="28"/>
+          <w:szCs w:val="28"/>
+          <w:rtl/>
+        </w:rPr>
+        <w:lastRenderedPageBreak/>
+        <w:t xml:space="preserve">השתמשנו ב </w:t>
+      </w:r>
+      <w:r>
+        <w:rPr>
+          <w:rFonts w:hint="cs"/>
+          <w:sz w:val="28"/>
+          <w:szCs w:val="28"/>
+        </w:rPr>
+        <w:t>FRCNN</w:t>
+      </w:r>
+      <w:r>
+        <w:rPr>
+          <w:rFonts w:hint="cs"/>
+          <w:sz w:val="28"/>
+          <w:szCs w:val="28"/>
+          <w:rtl/>
+        </w:rPr>
+        <w:t xml:space="preserve"> שיש ב </w:t>
+      </w:r>
+      <w:r>
+        <w:rPr>
+          <w:rFonts w:hint="cs"/>
+          <w:sz w:val="28"/>
+          <w:szCs w:val="28"/>
+        </w:rPr>
+        <w:t>PYTO</w:t>
+      </w:r>
+      <w:r>
+        <w:rPr>
+          <w:sz w:val="28"/>
+          <w:szCs w:val="28"/>
+        </w:rPr>
+        <w:t>RCH MODELS</w:t>
+      </w:r>
+      <w:r>
+        <w:rPr>
+          <w:rFonts w:hint="cs"/>
+          <w:sz w:val="28"/>
+          <w:szCs w:val="28"/>
+          <w:rtl/>
+        </w:rPr>
+        <w:t xml:space="preserve"> אשר אומנה על </w:t>
+      </w:r>
+      <w:r>
+        <w:rPr>
+          <w:rFonts w:hint="cs"/>
+          <w:sz w:val="28"/>
+          <w:szCs w:val="28"/>
+        </w:rPr>
+        <w:t>COCO DATASET</w:t>
+      </w:r>
+      <w:r>
+        <w:rPr>
+          <w:rFonts w:hint="cs"/>
+          <w:sz w:val="28"/>
+          <w:szCs w:val="28"/>
+          <w:rtl/>
+        </w:rPr>
+        <w:t>.</w:t>
+      </w:r>
+    </w:p>
+    <w:p>
+      <w:pPr>
+        <w:rPr>
+          <w:rFonts w:hint="cs"/>
+          <w:sz w:val="28"/>
+          <w:szCs w:val="28"/>
+        </w:rPr>
+      </w:pPr>
+    </w:p>
+    <w:p>
+      <w:pPr>
+        <w:keepNext/>
+      </w:pPr>
+      <w:r>
+        <w:rPr>
+          <w:noProof/>
+        </w:rPr>
+        <w:drawing>
+          <wp:inline distT="0" distB="0" distL="0" distR="0" wp14:anchorId="240CA971" wp14:editId="1BB32940">
+            <wp:extent cx="5274310" cy="2388235"/>
+            <wp:effectExtent l="0" t="0" r="2540" b="0"/>
+            <wp:docPr id="2" name="Picture 2"/>
+            <wp:cNvGraphicFramePr>
+              <a:graphicFrameLocks xmlns:a="http://schemas.openxmlformats.org/drawingml/2006/main" noChangeAspect="1"/>
+            </wp:cNvGraphicFramePr>
+            <a:graphic xmlns:a="http://schemas.openxmlformats.org/drawingml/2006/main">
+              <a:graphicData uri="http://schemas.openxmlformats.org/drawingml/2006/picture">
+                <pic:pic xmlns:pic="http://schemas.openxmlformats.org/drawingml/2006/picture">
+                  <pic:nvPicPr>
+                    <pic:cNvPr id="0" name="Picture 1"/>
+                    <pic:cNvPicPr>
+                      <a:picLocks noChangeAspect="1" noChangeArrowheads="1"/>
+                    </pic:cNvPicPr>
+                  </pic:nvPicPr>
+                  <pic:blipFill>
+                    <a:blip r:embed="rId6">
+                      <a:extLst>
+                        <a:ext uri="{28A0092B-C50C-407E-A947-70E740481C1C}">
+                          <a14:useLocalDpi xmlns:a14="http://schemas.microsoft.com/office/drawing/2010/main" val="0"/>
+                        </a:ext>
+                      </a:extLst>
+                    </a:blip>
+                    <a:srcRect/>
+                    <a:stretch>
+                      <a:fillRect/>
+                    </a:stretch>
+                  </pic:blipFill>
+                  <pic:spPr bwMode="auto">
+                    <a:xfrm>
+                      <a:off x="0" y="0"/>
+                      <a:ext cx="5274310" cy="2388235"/>
+                    </a:xfrm>
+                    <a:prstGeom prst="rect">
+                      <a:avLst/>
+                    </a:prstGeom>
+                    <a:noFill/>
+                    <a:ln>
+                      <a:noFill/>
+                    </a:ln>
+                  </pic:spPr>
+                </pic:pic>
+              </a:graphicData>
+            </a:graphic>
+          </wp:inline>
+        </w:drawing>
+      </w:r>
+    </w:p>
+    <w:p>
+      <w:pPr>
+        <w:pStyle w:val="Caption"/>
+        <w:jc w:val="center"/>
+        <w:rPr>
+          <w:sz w:val="28"/>
+          <w:szCs w:val="28"/>
+        </w:rPr>
+      </w:pPr>
+      <w:r>
+        <w:rPr>
+          <w:rFonts w:hint="cs"/>
+          <w:noProof/>
+          <w:rtl/>
+        </w:rPr>
+        <w:t>מבנה הרשת</w:t>
+      </w:r>
+    </w:p>
+    <w:p>
+      <w:pPr>
+        <w:rPr>
+          <w:sz w:val="28"/>
+          <w:szCs w:val="28"/>
+          <w:rtl/>
+        </w:rPr>
+      </w:pPr>
+    </w:p>
+    <w:p>
+      <w:pPr>
+        <w:rPr>
+          <w:sz w:val="28"/>
+          <w:szCs w:val="28"/>
+          <w:rtl/>
+        </w:rPr>
+      </w:pPr>
+      <w:r>
+        <w:rPr>
+          <w:rFonts w:hint="cs"/>
+          <w:sz w:val="28"/>
+          <w:szCs w:val="28"/>
+          <w:rtl/>
+        </w:rPr>
+        <w:t xml:space="preserve">השכבה שהחלפנו נקראית </w:t>
+      </w:r>
+      <w:proofErr w:type="spellStart"/>
+      <w:r>
+        <w:rPr>
+          <w:sz w:val="28"/>
+          <w:szCs w:val="28"/>
+        </w:rPr>
+        <w:t>FastRCNNPredictor</w:t>
+      </w:r>
+      <w:proofErr w:type="spellEnd"/>
+      <w:r>
+        <w:rPr>
+          <w:rFonts w:hint="cs"/>
+          <w:sz w:val="28"/>
+          <w:szCs w:val="28"/>
+          <w:rtl/>
+        </w:rPr>
+        <w:t xml:space="preserve"> זאת השכבה האחרונה במודל שמורכבת משתי רשתות מוצא:</w:t>
+      </w:r>
+    </w:p>
+    <w:p>
+      <w:pPr>
+        <w:rPr>
+          <w:sz w:val="28"/>
+          <w:szCs w:val="28"/>
+          <w:rtl/>
+        </w:rPr>
+      </w:pPr>
+      <w:r>
+        <w:rPr>
+          <w:rFonts w:hint="cs"/>
+          <w:sz w:val="28"/>
+          <w:szCs w:val="28"/>
+          <w:rtl/>
+        </w:rPr>
+        <w:t xml:space="preserve">אחת ל </w:t>
+      </w:r>
+      <w:r>
+        <w:rPr>
+          <w:sz w:val="28"/>
+          <w:szCs w:val="28"/>
+        </w:rPr>
+        <w:t>classification</w:t>
+      </w:r>
+      <w:r>
+        <w:rPr>
+          <w:rFonts w:hint="cs"/>
+          <w:sz w:val="28"/>
+          <w:szCs w:val="28"/>
+          <w:rtl/>
+        </w:rPr>
+        <w:t xml:space="preserve"> </w:t>
+      </w:r>
+      <w:r>
+        <w:rPr>
+          <w:sz w:val="28"/>
+          <w:szCs w:val="28"/>
+          <w:rtl/>
+        </w:rPr>
+        <w:t>–</w:t>
+      </w:r>
+      <w:r>
+        <w:rPr>
+          <w:rFonts w:hint="cs"/>
+          <w:sz w:val="28"/>
+          <w:szCs w:val="28"/>
+          <w:rtl/>
+        </w:rPr>
+        <w:t xml:space="preserve"> </w:t>
+      </w:r>
+      <w:proofErr w:type="spellStart"/>
+      <w:r>
+        <w:rPr>
+          <w:sz w:val="28"/>
+          <w:szCs w:val="28"/>
+        </w:rPr>
+        <w:t>softmax</w:t>
+      </w:r>
+      <w:proofErr w:type="spellEnd"/>
+      <w:r>
+        <w:rPr>
+          <w:rFonts w:hint="cs"/>
+          <w:sz w:val="28"/>
+          <w:szCs w:val="28"/>
+          <w:rtl/>
+        </w:rPr>
+        <w:t xml:space="preserve"> במקרה שלנו משמשת לזיהוי הצבע.</w:t>
+      </w:r>
+    </w:p>
+    <w:p>
+      <w:pPr>
+        <w:rPr>
+          <w:rFonts w:hint="cs"/>
+          <w:sz w:val="28"/>
+          <w:szCs w:val="28"/>
+          <w:rtl/>
+        </w:rPr>
+      </w:pPr>
+      <w:r>
+        <w:rPr>
+          <w:rFonts w:hint="cs"/>
+          <w:sz w:val="28"/>
+          <w:szCs w:val="28"/>
+          <w:rtl/>
+        </w:rPr>
+        <w:t xml:space="preserve">אחת ל </w:t>
+      </w:r>
+      <w:r>
+        <w:rPr>
+          <w:sz w:val="28"/>
+          <w:szCs w:val="28"/>
+        </w:rPr>
+        <w:t>bound box</w:t>
+      </w:r>
+      <w:r>
+        <w:rPr>
+          <w:rFonts w:hint="cs"/>
+          <w:sz w:val="28"/>
+          <w:szCs w:val="28"/>
+          <w:rtl/>
+        </w:rPr>
+        <w:t xml:space="preserve"> </w:t>
+      </w:r>
+      <w:r>
+        <w:rPr>
+          <w:sz w:val="28"/>
+          <w:szCs w:val="28"/>
+          <w:rtl/>
+        </w:rPr>
+        <w:t>–</w:t>
+      </w:r>
+      <w:r>
+        <w:rPr>
+          <w:rFonts w:hint="cs"/>
+          <w:sz w:val="28"/>
+          <w:szCs w:val="28"/>
+          <w:rtl/>
+        </w:rPr>
+        <w:t xml:space="preserve"> </w:t>
+      </w:r>
+      <w:r>
+        <w:rPr>
+          <w:sz w:val="28"/>
+          <w:szCs w:val="28"/>
+        </w:rPr>
+        <w:t>regressor</w:t>
+      </w:r>
+      <w:r>
+        <w:rPr>
+          <w:rFonts w:hint="cs"/>
+          <w:sz w:val="28"/>
+          <w:szCs w:val="28"/>
+          <w:rtl/>
+        </w:rPr>
+        <w:t>.</w:t>
+      </w:r>
+      <w:r>
+        <w:rPr>
+          <w:rFonts w:hint="cs"/>
+          <w:sz w:val="28"/>
+          <w:szCs w:val="28"/>
+          <w:rtl/>
+        </w:rPr>
+        <w:t xml:space="preserve"> </w:t>
+      </w:r>
+      <w:r>
+        <w:rPr>
+          <w:sz w:val="28"/>
+          <w:szCs w:val="28"/>
+          <w:rtl/>
+        </w:rPr>
+        <w:t>–</w:t>
+      </w:r>
+      <w:r>
+        <w:rPr>
+          <w:rFonts w:hint="cs"/>
+          <w:sz w:val="28"/>
+          <w:szCs w:val="28"/>
+          <w:rtl/>
+        </w:rPr>
+        <w:t xml:space="preserve"> משמשת לחישוב ה </w:t>
+      </w:r>
+      <w:r>
+        <w:rPr>
+          <w:rFonts w:hint="cs"/>
+          <w:sz w:val="28"/>
+          <w:szCs w:val="28"/>
+        </w:rPr>
+        <w:t>B</w:t>
+      </w:r>
+      <w:r>
+        <w:rPr>
+          <w:sz w:val="28"/>
+          <w:szCs w:val="28"/>
+        </w:rPr>
+        <w:t>OX</w:t>
+      </w:r>
+      <w:r>
+        <w:rPr>
+          <w:rFonts w:hint="cs"/>
+          <w:sz w:val="28"/>
+          <w:szCs w:val="28"/>
+          <w:rtl/>
+        </w:rPr>
+        <w:t>.</w:t>
+      </w:r>
+    </w:p>
+    <w:p>
+      <w:pPr>
+        <w:rPr>
+          <w:sz w:val="28"/>
+          <w:szCs w:val="28"/>
+          <w:rtl/>
+        </w:rPr>
+      </w:pPr>
+      <w:r>
+        <w:rPr>
+          <w:rFonts w:hint="cs"/>
+          <w:sz w:val="28"/>
+          <w:szCs w:val="28"/>
+          <w:rtl/>
+        </w:rPr>
+        <w:t>לצערנו לאחר מספר ניסיונות לאמן את הרשת לא הצלחנו לגרום לה לזהות צבעים. לאחר עיון באינטרנט, הבנו שאין חשיבות מיוחדת לבצע בתהליך האימון המקורי של הרשת ולכן הוא מלכתחילה לא נלמד כמו שצריך.</w:t>
+      </w:r>
+    </w:p>
+    <w:p>
+      <w:pPr>
+        <w:rPr>
+          <w:sz w:val="28"/>
+          <w:szCs w:val="28"/>
+          <w:rtl/>
+        </w:rPr>
+      </w:pPr>
+      <w:r>
+        <w:rPr>
+          <w:rFonts w:hint="cs"/>
+          <w:sz w:val="28"/>
+          <w:szCs w:val="28"/>
+          <w:rtl/>
+        </w:rPr>
+        <w:t>עקב זאת על מנת ללמוד את הצבעים היה צורך כנראה לפתוח עוד שכבות ברשת ולאמן אותן מחדש.</w:t>
+      </w:r>
+    </w:p>
+    <w:p>
+      <w:pPr>
+        <w:rPr>
+          <w:sz w:val="28"/>
+          <w:szCs w:val="28"/>
+          <w:rtl/>
+        </w:rPr>
+      </w:pPr>
+      <w:r>
+        <w:rPr>
+          <w:rFonts w:hint="cs"/>
+          <w:sz w:val="28"/>
+          <w:szCs w:val="28"/>
+          <w:rtl/>
+        </w:rPr>
+        <w:t>כיוון שכמות הנתונים שיש לנו מאוד קטנה החלטנו לא לעשות זאת.</w:t>
+      </w:r>
+    </w:p>
+    <w:p>
+      <w:pPr>
+        <w:rPr>
+          <w:sz w:val="28"/>
+          <w:szCs w:val="28"/>
+          <w:rtl/>
+        </w:rPr>
+      </w:pPr>
+      <w:r>
+        <w:rPr>
+          <w:rFonts w:hint="cs"/>
+          <w:sz w:val="28"/>
+          <w:szCs w:val="28"/>
+          <w:rtl/>
+        </w:rPr>
+        <w:t>במקום זאת אימנו את הרשת בצורה הבאה:</w:t>
+      </w:r>
+    </w:p>
+    <w:p>
+      <w:pPr>
+        <w:rPr>
+          <w:sz w:val="28"/>
+          <w:szCs w:val="28"/>
+          <w:rtl/>
+        </w:rPr>
+      </w:pPr>
+      <w:r>
+        <w:rPr>
+          <w:rFonts w:hint="cs"/>
+          <w:sz w:val="28"/>
+          <w:szCs w:val="28"/>
+          <w:rtl/>
+        </w:rPr>
+        <w:t xml:space="preserve">הפכנו את כל ה </w:t>
+      </w:r>
+      <w:r>
+        <w:rPr>
+          <w:rFonts w:hint="cs"/>
+          <w:sz w:val="28"/>
+          <w:szCs w:val="28"/>
+        </w:rPr>
+        <w:t>LAB</w:t>
+      </w:r>
+      <w:r>
+        <w:rPr>
+          <w:sz w:val="28"/>
+          <w:szCs w:val="28"/>
+        </w:rPr>
+        <w:t xml:space="preserve">ELS </w:t>
+      </w:r>
+      <w:r>
+        <w:rPr>
+          <w:rFonts w:hint="cs"/>
+          <w:sz w:val="28"/>
+          <w:szCs w:val="28"/>
+          <w:rtl/>
+        </w:rPr>
+        <w:t xml:space="preserve"> של הצבע ל </w:t>
+      </w:r>
+      <w:r>
+        <w:rPr>
+          <w:rFonts w:hint="cs"/>
+          <w:sz w:val="28"/>
+          <w:szCs w:val="28"/>
+        </w:rPr>
+        <w:t xml:space="preserve">LABEL </w:t>
+      </w:r>
+      <w:r>
+        <w:rPr>
+          <w:rFonts w:hint="cs"/>
+          <w:sz w:val="28"/>
+          <w:szCs w:val="28"/>
+          <w:rtl/>
+        </w:rPr>
+        <w:t xml:space="preserve"> זהה,כלומר ביטלנו את ההתייחסות לצבע.</w:t>
+      </w:r>
+    </w:p>
+    <w:p>
+      <w:pPr>
+        <w:rPr>
+          <w:sz w:val="28"/>
+          <w:szCs w:val="28"/>
+          <w:rtl/>
+        </w:rPr>
+      </w:pPr>
+      <w:r>
+        <w:rPr>
+          <w:rFonts w:hint="cs"/>
+          <w:sz w:val="28"/>
+          <w:szCs w:val="28"/>
+          <w:rtl/>
+        </w:rPr>
+        <w:t>הרשת אומנה רק להבדיל אוטובוס מרקע, וזה כן נתן תוצאות טובות.</w:t>
+      </w:r>
+    </w:p>
+    <w:p>
+      <w:pPr>
+        <w:rPr>
+          <w:sz w:val="28"/>
+          <w:szCs w:val="28"/>
+          <w:rtl/>
+        </w:rPr>
+      </w:pPr>
+      <w:r>
+        <w:rPr>
+          <w:rFonts w:hint="cs"/>
+          <w:sz w:val="28"/>
+          <w:szCs w:val="28"/>
+          <w:rtl/>
+        </w:rPr>
+        <w:t xml:space="preserve">כלומר קיבלנו זיהוי של מיקומי האוטובוס בתמונה ( ה </w:t>
+      </w:r>
+      <w:r>
+        <w:rPr>
+          <w:rFonts w:hint="cs"/>
+          <w:sz w:val="28"/>
+          <w:szCs w:val="28"/>
+        </w:rPr>
+        <w:t>BOUNDING BOX</w:t>
+      </w:r>
+      <w:r>
+        <w:rPr>
+          <w:rFonts w:hint="cs"/>
+          <w:sz w:val="28"/>
+          <w:szCs w:val="28"/>
+          <w:rtl/>
+        </w:rPr>
         <w:t>).</w:t>
       </w:r>
+    </w:p>
+    <w:p>
+      <w:pPr>
+        <w:rPr>
+          <w:sz w:val="28"/>
+          <w:szCs w:val="28"/>
+        </w:rPr>
+      </w:pPr>
+    </w:p>
+    <w:p>
+      <w:pPr>
+        <w:rPr>
+          <w:sz w:val="28"/>
+          <w:szCs w:val="28"/>
+          <w:rtl/>
+        </w:rPr>
+      </w:pPr>
+      <w:r>
+        <w:rPr>
+          <w:rFonts w:hint="cs"/>
+          <w:sz w:val="28"/>
+          <w:szCs w:val="28"/>
+          <w:rtl/>
+        </w:rPr>
+        <w:lastRenderedPageBreak/>
+        <w:t>השלב השני לאחר שקיבלנו רק את התמונה של האוטובוס היה למצוא את הצבע.</w:t>
+      </w:r>
+    </w:p>
+    <w:p>
+      <w:pPr>
+        <w:rPr>
+          <w:sz w:val="28"/>
+          <w:szCs w:val="28"/>
+          <w:rtl/>
+        </w:rPr>
+      </w:pPr>
+      <w:r>
+        <w:rPr>
+          <w:rFonts w:hint="cs"/>
+          <w:sz w:val="28"/>
+          <w:szCs w:val="28"/>
+          <w:rtl/>
+        </w:rPr>
+        <w:t>לצורך כך התבססנו על רשת שמזהה צבעים של מכוניות.</w:t>
+      </w:r>
+    </w:p>
+    <w:p>
+      <w:pPr>
+        <w:jc w:val="center"/>
+        <w:rPr>
+          <w:sz w:val="28"/>
+          <w:szCs w:val="28"/>
+          <w:rtl/>
+        </w:rPr>
+      </w:pPr>
+      <w:r>
+        <w:rPr>
+          <w:noProof/>
+          <w:sz w:val="28"/>
+          <w:szCs w:val="28"/>
+        </w:rPr>
+        <w:drawing>
+          <wp:inline distT="0" distB="0" distL="0" distR="0" wp14:anchorId="5F0A240E" wp14:editId="2FDE8D0F">
+            <wp:extent cx="5267960" cy="2067560"/>
+            <wp:effectExtent l="0" t="0" r="8890" b="8890"/>
+            <wp:docPr id="3" name="Picture 3"/>
+            <wp:cNvGraphicFramePr>
+              <a:graphicFrameLocks xmlns:a="http://schemas.openxmlformats.org/drawingml/2006/main" noChangeAspect="1"/>
+            </wp:cNvGraphicFramePr>
+            <a:graphic xmlns:a="http://schemas.openxmlformats.org/drawingml/2006/main">
+              <a:graphicData uri="http://schemas.openxmlformats.org/drawingml/2006/picture">
+                <pic:pic xmlns:pic="http://schemas.openxmlformats.org/drawingml/2006/picture">
+                  <pic:nvPicPr>
+                    <pic:cNvPr id="0" name="Picture 3"/>
+                    <pic:cNvPicPr>
+                      <a:picLocks noChangeAspect="1" noChangeArrowheads="1"/>
+                    </pic:cNvPicPr>
+                  </pic:nvPicPr>
+                  <pic:blipFill>
+                    <a:blip r:embed="rId7">
+                      <a:extLst>
+                        <a:ext uri="{28A0092B-C50C-407E-A947-70E740481C1C}">
+                          <a14:useLocalDpi xmlns:a14="http://schemas.microsoft.com/office/drawing/2010/main" val="0"/>
+                        </a:ext>
+                      </a:extLst>
+                    </a:blip>
+                    <a:srcRect/>
+                    <a:stretch>
+                      <a:fillRect/>
+                    </a:stretch>
+                  </pic:blipFill>
+                  <pic:spPr bwMode="auto">
+                    <a:xfrm>
+                      <a:off x="0" y="0"/>
+                      <a:ext cx="5267960" cy="2067560"/>
+                    </a:xfrm>
+                    <a:prstGeom prst="rect">
+                      <a:avLst/>
+                    </a:prstGeom>
+                    <a:noFill/>
+                    <a:ln>
+                      <a:noFill/>
+                    </a:ln>
+                  </pic:spPr>
+                </pic:pic>
+              </a:graphicData>
+            </a:graphic>
+          </wp:inline>
+        </w:drawing>
+      </w:r>
+      <w:r>
+        <w:rPr>
+          <w:noProof/>
+          <w:sz w:val="28"/>
+          <w:szCs w:val="28"/>
+        </w:rPr>
+        <w:drawing>
+          <wp:inline distT="0" distB="0" distL="0" distR="0" wp14:anchorId="0105DDA9" wp14:editId="776C4E3D">
+            <wp:extent cx="3056336" cy="2838735"/>
+            <wp:effectExtent l="0" t="0" r="0" b="0"/>
+            <wp:docPr id="4" name="Picture 4"/>
+            <wp:cNvGraphicFramePr>
+              <a:graphicFrameLocks xmlns:a="http://schemas.openxmlformats.org/drawingml/2006/main" noChangeAspect="1"/>
+            </wp:cNvGraphicFramePr>
+            <a:graphic xmlns:a="http://schemas.openxmlformats.org/drawingml/2006/main">
+              <a:graphicData uri="http://schemas.openxmlformats.org/drawingml/2006/picture">
+                <pic:pic xmlns:pic="http://schemas.openxmlformats.org/drawingml/2006/picture">
+                  <pic:nvPicPr>
+                    <pic:cNvPr id="0" name="Picture 4"/>
+                    <pic:cNvPicPr>
+                      <a:picLocks noChangeAspect="1" noChangeArrowheads="1"/>
+                    </pic:cNvPicPr>
+                  </pic:nvPicPr>
+                  <pic:blipFill>
+                    <a:blip r:embed="rId8">
+                      <a:extLst>
+                        <a:ext uri="{28A0092B-C50C-407E-A947-70E740481C1C}">
+                          <a14:useLocalDpi xmlns:a14="http://schemas.microsoft.com/office/drawing/2010/main" val="0"/>
+                        </a:ext>
+                      </a:extLst>
+                    </a:blip>
+                    <a:srcRect/>
+                    <a:stretch>
+                      <a:fillRect/>
+                    </a:stretch>
+                  </pic:blipFill>
+                  <pic:spPr bwMode="auto">
+                    <a:xfrm>
+                      <a:off x="0" y="0"/>
+                      <a:ext cx="3072008" cy="2853291"/>
+                    </a:xfrm>
+                    <a:prstGeom prst="rect">
+                      <a:avLst/>
+                    </a:prstGeom>
+                    <a:noFill/>
+                    <a:ln>
+                      <a:noFill/>
+                    </a:ln>
+                  </pic:spPr>
+                </pic:pic>
+              </a:graphicData>
+            </a:graphic>
+          </wp:inline>
+        </w:drawing>
+      </w:r>
+    </w:p>
+    <w:p>
+      <w:pPr>
+        <w:rPr>
+          <w:sz w:val="28"/>
+          <w:szCs w:val="28"/>
+          <w:rtl/>
+        </w:rPr>
+      </w:pPr>
+      <w:r>
+        <w:rPr>
+          <w:rFonts w:hint="cs"/>
+          <w:sz w:val="28"/>
+          <w:szCs w:val="28"/>
+          <w:rtl/>
+        </w:rPr>
+        <w:t xml:space="preserve">למעשה כל רשת אומנה בנפרד והן לכאורה בלתי תלויות. </w:t>
+      </w:r>
+    </w:p>
+    <w:p>
+      <w:pPr>
+        <w:rPr>
+          <w:sz w:val="28"/>
+          <w:szCs w:val="28"/>
+          <w:rtl/>
+        </w:rPr>
+      </w:pPr>
+      <w:r>
+        <w:rPr>
+          <w:rFonts w:hint="cs"/>
+          <w:sz w:val="28"/>
+          <w:szCs w:val="28"/>
+          <w:rtl/>
+        </w:rPr>
+        <w:t>מהרשת הראשונה חילצנו את מיקומי האוטובוסים  בתמונה ויצרנו תת תמונות שסופקו לרשת השניה שנועדה לסווג את הצבע.</w:t>
+      </w:r>
+    </w:p>
+    <w:p>
+      <w:pPr>
+        <w:rPr>
+          <w:sz w:val="28"/>
+          <w:szCs w:val="28"/>
+          <w:rtl/>
+        </w:rPr>
+      </w:pPr>
+      <w:r>
+        <w:rPr>
+          <w:rFonts w:hint="cs"/>
+          <w:sz w:val="28"/>
+          <w:szCs w:val="28"/>
+          <w:rtl/>
+        </w:rPr>
+        <w:t xml:space="preserve">שלב מקדים לתהליך האימון היה </w:t>
+      </w:r>
+      <w:r>
+        <w:rPr>
+          <w:sz w:val="28"/>
+          <w:szCs w:val="28"/>
+        </w:rPr>
+        <w:t>data augmentation</w:t>
+      </w:r>
+      <w:r>
+        <w:rPr>
+          <w:rFonts w:hint="cs"/>
+          <w:sz w:val="28"/>
+          <w:szCs w:val="28"/>
+          <w:rtl/>
+        </w:rPr>
+        <w:t xml:space="preserve"> שבו יצרנו תמונות נוספות על בסיס תמונות קיימות בעיקר על ידי סיבוב ושינוי הבהירות של התמונה.</w:t>
+      </w:r>
+    </w:p>
+    <w:p>
+      <w:pPr>
+        <w:rPr>
+          <w:sz w:val="28"/>
+          <w:szCs w:val="28"/>
+          <w:rtl/>
+        </w:rPr>
+      </w:pPr>
+      <w:r>
+        <w:rPr>
+          <w:rFonts w:hint="cs"/>
+          <w:sz w:val="28"/>
+          <w:szCs w:val="28"/>
+          <w:rtl/>
+        </w:rPr>
+        <w:t xml:space="preserve">לאחר מספר ניסיונות אימון שכלל שינוי של </w:t>
+      </w:r>
+      <w:r>
+        <w:rPr>
+          <w:rFonts w:hint="cs"/>
+          <w:sz w:val="28"/>
+          <w:szCs w:val="28"/>
+        </w:rPr>
+        <w:t>HYPER PARAMETERS</w:t>
+      </w:r>
+      <w:r>
+        <w:rPr>
+          <w:rFonts w:hint="cs"/>
+          <w:sz w:val="28"/>
+          <w:szCs w:val="28"/>
+          <w:rtl/>
+        </w:rPr>
+        <w:t xml:space="preserve"> נבחרו המודלים שנתנו את הביצועים הכי טובים על ה </w:t>
+      </w:r>
+      <w:r>
+        <w:rPr>
+          <w:rFonts w:hint="cs"/>
+          <w:sz w:val="28"/>
+          <w:szCs w:val="28"/>
+        </w:rPr>
+        <w:t>VALIDATION SET</w:t>
+      </w:r>
+      <w:r>
+        <w:rPr>
+          <w:sz w:val="28"/>
+          <w:szCs w:val="28"/>
+        </w:rPr>
+        <w:t xml:space="preserve"> </w:t>
+      </w:r>
+      <w:r>
+        <w:rPr>
+          <w:rFonts w:hint="cs"/>
+          <w:sz w:val="28"/>
+          <w:szCs w:val="28"/>
+          <w:rtl/>
+        </w:rPr>
+        <w:t xml:space="preserve"> והמשקולות שלהם נשמרו לשימוש ה </w:t>
+      </w:r>
+      <w:r>
+        <w:rPr>
+          <w:rFonts w:hint="cs"/>
+          <w:sz w:val="28"/>
+          <w:szCs w:val="28"/>
+        </w:rPr>
+        <w:t>DETECTOR</w:t>
+      </w:r>
+      <w:r>
+        <w:rPr>
+          <w:rFonts w:hint="cs"/>
+          <w:sz w:val="28"/>
+          <w:szCs w:val="28"/>
+          <w:rtl/>
+        </w:rPr>
+        <w:t>.</w:t>
+      </w:r>
+    </w:p>
+    <w:p>
+      <w:pPr>
+        <w:jc w:val="right"/>
+        <w:rPr>
+          <w:sz w:val="28"/>
+          <w:szCs w:val="28"/>
+          <w:rtl/>
+        </w:rPr>
+      </w:pPr>
+    </w:p>
+    <w:p>
+      <w:pPr>
+        <w:jc w:val="right"/>
+        <w:rPr>
+          <w:sz w:val="28"/>
+          <w:szCs w:val="28"/>
+          <w:rtl/>
+        </w:rPr>
+      </w:pPr>
       <w:bookmarkStart w:id="0" w:name="_GoBack"/>
       <w:bookmarkEnd w:id="0"/>
-    </w:p>
-    <w:p>
-      <w:pPr>
-        <w:rPr>
-          <w:rFonts w:hint="cs"/>
-          <w:sz w:val="28"/>
-          <w:szCs w:val="28"/>
-          <w:rtl/>
-        </w:rPr>
-      </w:pPr>
+      <w:r>
+        <w:rPr>
+          <w:sz w:val="28"/>
+          <w:szCs w:val="28"/>
+        </w:rPr>
+        <w:lastRenderedPageBreak/>
+        <w:t>Reference</w:t>
+      </w:r>
+    </w:p>
+    <w:p>
+      <w:pPr>
+        <w:jc w:val="right"/>
+        <w:rPr>
+          <w:sz w:val="28"/>
+          <w:szCs w:val="28"/>
+        </w:rPr>
+      </w:pPr>
+    </w:p>
+    <w:p>
+      <w:pPr>
+        <w:jc w:val="right"/>
+        <w:rPr>
+          <w:rFonts w:hint="cs"/>
+          <w:sz w:val="28"/>
+          <w:szCs w:val="28"/>
+          <w:rtl/>
+        </w:rPr>
+      </w:pPr>
+      <w:hyperlink r:id="rId9" w:history="1">
+        <w:r>
+          <w:rPr>
+            <w:rStyle w:val="Hyperlink"/>
+          </w:rPr>
+          <w:t>https://pytorch.org/tutorials/intermediate/torchvision_tutorial.html</w:t>
+        </w:r>
+      </w:hyperlink>
+    </w:p>
+    <w:p>
+      <w:pPr>
+        <w:jc w:val="right"/>
+        <w:rPr>
+          <w:rtl/>
+        </w:rPr>
+      </w:pPr>
+      <w:hyperlink r:id="rId10" w:history="1">
+        <w:r>
+          <w:rPr>
+            <w:rStyle w:val="Hyperlink"/>
+          </w:rPr>
+          <w:t>https://cv-tricks.com/object-detection/faster-r-cnn-yolo-ssd/</w:t>
+        </w:r>
+      </w:hyperlink>
+    </w:p>
+    <w:p>
+      <w:pPr>
+        <w:jc w:val="right"/>
+        <w:rPr>
+          <w:rtl/>
+        </w:rPr>
+      </w:pPr>
+      <w:hyperlink r:id="rId11" w:history="1">
+        <w:r>
+          <w:rPr>
+            <w:rStyle w:val="Hyperlink"/>
+          </w:rPr>
+          <w:t>https://github.com/beerboaa/Color-Classification-CNN</w:t>
+        </w:r>
+      </w:hyperlink>
+    </w:p>
+    <w:p>
+      <w:pPr>
+        <w:jc w:val="right"/>
+        <w:rPr>
+          <w:rFonts w:hint="cs"/>
+          <w:sz w:val="28"/>
+          <w:szCs w:val="28"/>
+          <w:rtl/>
+        </w:rPr>
+      </w:pPr>
+      <w:hyperlink r:id="rId12" w:history="1">
+        <w:r>
+          <w:rPr>
+            <w:rStyle w:val="Hyperlink"/>
+          </w:rPr>
+          <w:t>https://arxiv.org/pdf/1510.07391.pdf</w:t>
+        </w:r>
+      </w:hyperlink>
     </w:p>
     <w:sectPr>
       <w:pgSz w:w="11906" w:h="16838"/>
@@ -1107,6 +2244,37 @@
       <w:contextualSpacing/>
     </w:pPr>
   </w:style>
+  <w:style w:type="character" w:styleId="Hyperlink">
+    <w:name w:val="Hyperlink"/>
+    <w:basedOn w:val="DefaultParagraphFont"/>
+    <w:uiPriority w:val="99"/>
+    <w:semiHidden/>
+    <w:unhideWhenUsed/>
+    <w:rsid w:val="0081289F"/>
+    <w:rPr>
+      <w:color w:val="0000FF"/>
+      <w:u w:val="single"/>
+    </w:rPr>
+  </w:style>
+  <w:style w:type="paragraph" w:styleId="Caption">
+    <w:name w:val="caption"/>
+    <w:basedOn w:val="Normal"/>
+    <w:next w:val="Normal"/>
+    <w:uiPriority w:val="35"/>
+    <w:unhideWhenUsed/>
+    <w:qFormat/>
+    <w:rsid w:val="00DC6450"/>
+    <w:pPr>
+      <w:spacing w:after="200" w:line="240" w:lineRule="auto"/>
+    </w:pPr>
+    <w:rPr>
+      <w:i/>
+      <w:iCs/>
+      <w:color w:val="44546A" w:themeColor="text2"/>
+      <w:sz w:val="18"/>
+      <w:szCs w:val="18"/>
+    </w:rPr>
+  </w:style>
 </w:styles>
 </file>
 

</xml_diff>